<commit_message>
Adding docker config and doc update
</commit_message>
<xml_diff>
--- a/Migrating HigherEdu App to Microservices.docx
+++ b/Migrating HigherEdu App to Microservices.docx
@@ -14,7 +14,7 @@
           <w:szCs w:val="36"/>
           <w:u w:val="single"/>
         </w:rPr>
-        <w:t>Building Hig</w:t>
+        <w:t xml:space="preserve">Building </w:t>
       </w:r>
       <w:r>
         <w:rPr>
@@ -24,7 +24,7 @@
           <w:szCs w:val="36"/>
           <w:u w:val="single"/>
         </w:rPr>
-        <w:t>he</w:t>
+        <w:t>Higher</w:t>
       </w:r>
       <w:r>
         <w:rPr>
@@ -34,11 +34,11 @@
           <w:szCs w:val="36"/>
           <w:u w:val="single"/>
         </w:rPr>
-        <w:t>rEdu App Microservices</w:t>
-      </w:r>
-      <w:r>
-        <w:pict w14:anchorId="7733845B">
-          <v:rect id="_x0000_i1026" style="width:0;height:1.5pt" o:hralign="center" o:hrstd="t" o:hrnoshade="t" o:hr="t" fillcolor="#1e49e2" stroked="f"/>
+        <w:t>Edu App Microservices</w:t>
+      </w:r>
+      <w:r>
+        <w:pict w14:anchorId="53C099EE">
+          <v:rect id="_x0000_i1042" style="width:0;height:1.5pt" o:hralign="center" o:hrstd="t" o:hrnoshade="t" o:hr="t" fillcolor="#1e49e2" stroked="f"/>
         </w:pict>
       </w:r>
     </w:p>
@@ -128,8 +128,8 @@
     </w:p>
     <w:p>
       <w:r>
-        <w:pict w14:anchorId="50B1D7B9">
-          <v:rect id="_x0000_i1027" style="width:0;height:1.5pt" o:hralign="center" o:hrstd="t" o:hr="t" fillcolor="#a0a0a0" stroked="f"/>
+        <w:pict w14:anchorId="1EDE1661">
+          <v:rect id="_x0000_i1043" style="width:0;height:1.5pt" o:hralign="center" o:hrstd="t" o:hr="t" fillcolor="#a0a0a0" stroked="f"/>
         </w:pict>
       </w:r>
     </w:p>
@@ -244,8 +244,8 @@
         <w:spacing w:after="0"/>
       </w:pPr>
       <w:r>
-        <w:pict w14:anchorId="51ADAC2C">
-          <v:rect id="_x0000_i1028" style="width:0;height:1.5pt" o:hralign="center" o:hrstd="t" o:hr="t" fillcolor="#a0a0a0" stroked="f"/>
+        <w:pict w14:anchorId="490D55B0">
+          <v:rect id="_x0000_i1044" style="width:0;height:1.5pt" o:hralign="center" o:hrstd="t" o:hr="t" fillcolor="#a0a0a0" stroked="f"/>
         </w:pict>
       </w:r>
     </w:p>
@@ -359,8 +359,8 @@
         <w:spacing w:after="0"/>
       </w:pPr>
       <w:r>
-        <w:pict w14:anchorId="0EB2F745">
-          <v:rect id="_x0000_i1029" style="width:0;height:1.5pt" o:hralign="center" o:hrstd="t" o:hr="t" fillcolor="#a0a0a0" stroked="f"/>
+        <w:pict w14:anchorId="1F9D2199">
+          <v:rect id="_x0000_i1045" style="width:0;height:1.5pt" o:hralign="center" o:hrstd="t" o:hr="t" fillcolor="#a0a0a0" stroked="f"/>
         </w:pict>
       </w:r>
     </w:p>
@@ -525,8 +525,8 @@
         <w:spacing w:after="0"/>
       </w:pPr>
       <w:r>
-        <w:pict w14:anchorId="02C4B908">
-          <v:rect id="_x0000_i1030" style="width:0;height:1.5pt" o:hralign="center" o:hrstd="t" o:hr="t" fillcolor="#a0a0a0" stroked="f"/>
+        <w:pict w14:anchorId="6A1EAA32">
+          <v:rect id="_x0000_i1046" style="width:0;height:1.5pt" o:hralign="center" o:hrstd="t" o:hr="t" fillcolor="#a0a0a0" stroked="f"/>
         </w:pict>
       </w:r>
     </w:p>
@@ -666,15 +666,12 @@
     </w:p>
     <w:p>
       <w:pPr>
-        <w:pStyle w:val="NormalWeb"/>
-        <w:rPr>
-          <w:rFonts w:asciiTheme="minorHAnsi" w:hAnsiTheme="minorHAnsi"/>
-        </w:rPr>
-      </w:pPr>
-      <w:r>
-        <w:rPr>
-          <w:rStyle w:val="Strong"/>
-          <w:rFonts w:asciiTheme="minorHAnsi" w:eastAsiaTheme="majorEastAsia" w:hAnsiTheme="minorHAnsi"/>
+        <w:spacing w:before="100" w:beforeAutospacing="1" w:after="100" w:afterAutospacing="1" w:line="240" w:lineRule="auto"/>
+      </w:pPr>
+      <w:r>
+        <w:rPr>
+          <w:b/>
+          <w:bCs/>
         </w:rPr>
         <w:t>Establish Communication Strategies</w:t>
       </w:r>
@@ -683,36 +680,671 @@
       <w:pPr>
         <w:numPr>
           <w:ilvl w:val="0"/>
-          <w:numId w:val="20"/>
+          <w:numId w:val="29"/>
         </w:numPr>
         <w:spacing w:before="100" w:beforeAutospacing="1" w:after="100" w:afterAutospacing="1" w:line="240" w:lineRule="auto"/>
       </w:pPr>
       <w:r>
         <w:rPr>
-          <w:rStyle w:val="Strong"/>
-        </w:rPr>
-        <w:t>API Gateway</w:t>
-      </w:r>
-      <w:r>
-        <w:t>: Implement an API Gateway (e.g., Spring Cloud Gateway or Zuul) to handle requests and route them to the appropriate microservice.</w:t>
-      </w:r>
-    </w:p>
-    <w:p>
-      <w:pPr>
+          <w:b/>
+          <w:bCs/>
+        </w:rPr>
+        <w:t>Service Registry and Discovery</w:t>
+      </w:r>
+      <w:r>
+        <w:t>: Incorporate Eureka Server as a service registry to manage and maintain a list of available microservices. Each microservice should be configured to register itself with the Eureka Server upon startup. This allows the API Gateway and other services to discover and communicate with the necessary microservices dynamically.</w:t>
+      </w:r>
+    </w:p>
+    <w:p>
+      <w:pPr>
+        <w:spacing w:before="100" w:beforeAutospacing="1" w:after="100" w:afterAutospacing="1" w:line="240" w:lineRule="auto"/>
+        <w:ind w:firstLine="720"/>
+      </w:pPr>
+      <w:r>
+        <w:rPr>
+          <w:b/>
+          <w:bCs/>
+        </w:rPr>
+        <w:t>Eureka Server Setup</w:t>
+      </w:r>
+      <w:r>
+        <w:t>:</w:t>
+      </w:r>
+    </w:p>
+    <w:p>
+      <w:pPr>
+        <w:pStyle w:val="ListParagraph"/>
         <w:numPr>
           <w:ilvl w:val="0"/>
-          <w:numId w:val="20"/>
+          <w:numId w:val="30"/>
+        </w:numPr>
+        <w:tabs>
+          <w:tab w:val="num" w:pos="2257"/>
+        </w:tabs>
+        <w:spacing w:before="100" w:beforeAutospacing="1" w:after="100" w:afterAutospacing="1" w:line="240" w:lineRule="auto"/>
+        <w:ind w:left="1060"/>
+      </w:pPr>
+      <w:r>
+        <w:t>Add the Eureka Server dependency in your Spring Boot application.</w:t>
+      </w:r>
+    </w:p>
+    <w:p>
+      <w:pPr>
+        <w:spacing w:before="100" w:beforeAutospacing="1" w:after="100" w:afterAutospacing="1" w:line="240" w:lineRule="auto"/>
+        <w:ind w:left="720"/>
+      </w:pPr>
+      <w:r>
+        <w:rPr>
+          <w:noProof/>
+        </w:rPr>
+        <w:drawing>
+          <wp:inline distT="0" distB="0" distL="0" distR="0" wp14:anchorId="12B85105" wp14:editId="4408EB9B">
+            <wp:extent cx="4983480" cy="1014095"/>
+            <wp:effectExtent l="0" t="0" r="7620" b="0"/>
+            <wp:docPr id="122371598" name="Picture 1" descr="A screen shot of a computer&#10;&#10;Description automatically generated"/>
+            <wp:cNvGraphicFramePr>
+              <a:graphicFrameLocks xmlns:a="http://schemas.openxmlformats.org/drawingml/2006/main" noChangeAspect="1"/>
+            </wp:cNvGraphicFramePr>
+            <a:graphic xmlns:a="http://schemas.openxmlformats.org/drawingml/2006/main">
+              <a:graphicData uri="http://schemas.openxmlformats.org/drawingml/2006/picture">
+                <pic:pic xmlns:pic="http://schemas.openxmlformats.org/drawingml/2006/picture">
+                  <pic:nvPicPr>
+                    <pic:cNvPr id="122371598" name="Picture 1" descr="A screen shot of a computer&#10;&#10;Description automatically generated"/>
+                    <pic:cNvPicPr/>
+                  </pic:nvPicPr>
+                  <pic:blipFill>
+                    <a:blip r:embed="rId5"/>
+                    <a:stretch>
+                      <a:fillRect/>
+                    </a:stretch>
+                  </pic:blipFill>
+                  <pic:spPr>
+                    <a:xfrm>
+                      <a:off x="0" y="0"/>
+                      <a:ext cx="4983480" cy="1014095"/>
+                    </a:xfrm>
+                    <a:prstGeom prst="rect">
+                      <a:avLst/>
+                    </a:prstGeom>
+                  </pic:spPr>
+                </pic:pic>
+              </a:graphicData>
+            </a:graphic>
+          </wp:inline>
+        </w:drawing>
+      </w:r>
+    </w:p>
+    <w:p>
+      <w:pPr>
+        <w:pStyle w:val="ListParagraph"/>
+        <w:numPr>
+          <w:ilvl w:val="0"/>
+          <w:numId w:val="30"/>
+        </w:numPr>
+        <w:tabs>
+          <w:tab w:val="num" w:pos="2257"/>
+        </w:tabs>
+        <w:spacing w:before="100" w:beforeAutospacing="1" w:after="100" w:afterAutospacing="1" w:line="240" w:lineRule="auto"/>
+        <w:ind w:left="1060"/>
+      </w:pPr>
+      <w:r>
+        <w:t xml:space="preserve">Annotate your main class with </w:t>
+      </w:r>
+      <w:r>
+        <w:rPr>
+          <w:b/>
+          <w:bCs/>
+        </w:rPr>
+        <w:t>@EnableEurekaServer</w:t>
+      </w:r>
+      <w:r>
+        <w:t xml:space="preserve"> to enable the Eureka Server functionality.</w:t>
+      </w:r>
+    </w:p>
+    <w:p>
+      <w:pPr>
+        <w:pStyle w:val="ListParagraph"/>
+        <w:numPr>
+          <w:ilvl w:val="0"/>
+          <w:numId w:val="30"/>
+        </w:numPr>
+        <w:tabs>
+          <w:tab w:val="num" w:pos="2257"/>
+        </w:tabs>
+        <w:spacing w:before="100" w:beforeAutospacing="1" w:after="100" w:afterAutospacing="1" w:line="240" w:lineRule="auto"/>
+        <w:ind w:left="1060"/>
+      </w:pPr>
+      <w:r>
+        <w:t xml:space="preserve">Configure the </w:t>
+      </w:r>
+      <w:proofErr w:type="gramStart"/>
+      <w:r>
+        <w:rPr>
+          <w:b/>
+          <w:bCs/>
+        </w:rPr>
+        <w:t>application.properties</w:t>
+      </w:r>
+      <w:proofErr w:type="gramEnd"/>
+      <w:r>
+        <w:rPr>
+          <w:b/>
+          <w:bCs/>
+        </w:rPr>
+        <w:t xml:space="preserve"> or application.yml</w:t>
+      </w:r>
+      <w:r>
+        <w:t xml:space="preserve"> to set up the necessary Eureka Server configurations.</w:t>
+      </w:r>
+    </w:p>
+    <w:p>
+      <w:pPr>
+        <w:spacing w:before="100" w:beforeAutospacing="1" w:after="100" w:afterAutospacing="1" w:line="240" w:lineRule="auto"/>
+        <w:ind w:firstLine="720"/>
+      </w:pPr>
+      <w:r>
+        <w:rPr>
+          <w:noProof/>
+        </w:rPr>
+        <w:drawing>
+          <wp:inline distT="0" distB="0" distL="0" distR="0" wp14:anchorId="25437B64" wp14:editId="28E17C41">
+            <wp:extent cx="4960620" cy="1481826"/>
+            <wp:effectExtent l="0" t="0" r="0" b="4445"/>
+            <wp:docPr id="1374187346" name="Picture 1" descr="A computer screen shot of white text&#10;&#10;Description automatically generated"/>
+            <wp:cNvGraphicFramePr>
+              <a:graphicFrameLocks xmlns:a="http://schemas.openxmlformats.org/drawingml/2006/main" noChangeAspect="1"/>
+            </wp:cNvGraphicFramePr>
+            <a:graphic xmlns:a="http://schemas.openxmlformats.org/drawingml/2006/main">
+              <a:graphicData uri="http://schemas.openxmlformats.org/drawingml/2006/picture">
+                <pic:pic xmlns:pic="http://schemas.openxmlformats.org/drawingml/2006/picture">
+                  <pic:nvPicPr>
+                    <pic:cNvPr id="1374187346" name="Picture 1" descr="A computer screen shot of white text&#10;&#10;Description automatically generated"/>
+                    <pic:cNvPicPr/>
+                  </pic:nvPicPr>
+                  <pic:blipFill>
+                    <a:blip r:embed="rId6"/>
+                    <a:stretch>
+                      <a:fillRect/>
+                    </a:stretch>
+                  </pic:blipFill>
+                  <pic:spPr>
+                    <a:xfrm>
+                      <a:off x="0" y="0"/>
+                      <a:ext cx="4993797" cy="1491736"/>
+                    </a:xfrm>
+                    <a:prstGeom prst="rect">
+                      <a:avLst/>
+                    </a:prstGeom>
+                  </pic:spPr>
+                </pic:pic>
+              </a:graphicData>
+            </a:graphic>
+          </wp:inline>
+        </w:drawing>
+      </w:r>
+    </w:p>
+    <w:p>
+      <w:pPr>
+        <w:pStyle w:val="ListParagraph"/>
+        <w:numPr>
+          <w:ilvl w:val="0"/>
+          <w:numId w:val="31"/>
+        </w:numPr>
+        <w:tabs>
+          <w:tab w:val="num" w:pos="2257"/>
+        </w:tabs>
+        <w:spacing w:before="100" w:beforeAutospacing="1" w:after="100" w:afterAutospacing="1" w:line="240" w:lineRule="auto"/>
+        <w:ind w:left="1060"/>
+      </w:pPr>
+      <w:r>
+        <w:lastRenderedPageBreak/>
+        <w:t xml:space="preserve">Example </w:t>
+      </w:r>
+      <w:r>
+        <w:rPr>
+          <w:b/>
+          <w:bCs/>
+        </w:rPr>
+        <w:t xml:space="preserve">of </w:t>
+      </w:r>
+      <w:proofErr w:type="gramStart"/>
+      <w:r>
+        <w:rPr>
+          <w:b/>
+          <w:bCs/>
+        </w:rPr>
+        <w:t>application.properties</w:t>
+      </w:r>
+      <w:proofErr w:type="gramEnd"/>
+      <w:r>
+        <w:rPr>
+          <w:b/>
+          <w:bCs/>
+        </w:rPr>
+        <w:t xml:space="preserve"> or application.yml</w:t>
+      </w:r>
+      <w:r>
+        <w:t xml:space="preserve"> for the Eureka Server:</w:t>
+      </w:r>
+    </w:p>
+    <w:p>
+      <w:pPr>
+        <w:spacing w:before="100" w:beforeAutospacing="1" w:after="100" w:afterAutospacing="1" w:line="240" w:lineRule="auto"/>
+        <w:jc w:val="center"/>
+      </w:pPr>
+      <w:r>
+        <w:rPr>
+          <w:noProof/>
+        </w:rPr>
+        <w:drawing>
+          <wp:inline distT="0" distB="0" distL="0" distR="0" wp14:anchorId="6D6883AE" wp14:editId="5D90A1A5">
+            <wp:extent cx="4579620" cy="1071040"/>
+            <wp:effectExtent l="0" t="0" r="0" b="0"/>
+            <wp:docPr id="455805133" name="Picture 1" descr="A black screen with white text&#10;&#10;Description automatically generated"/>
+            <wp:cNvGraphicFramePr>
+              <a:graphicFrameLocks xmlns:a="http://schemas.openxmlformats.org/drawingml/2006/main" noChangeAspect="1"/>
+            </wp:cNvGraphicFramePr>
+            <a:graphic xmlns:a="http://schemas.openxmlformats.org/drawingml/2006/main">
+              <a:graphicData uri="http://schemas.openxmlformats.org/drawingml/2006/picture">
+                <pic:pic xmlns:pic="http://schemas.openxmlformats.org/drawingml/2006/picture">
+                  <pic:nvPicPr>
+                    <pic:cNvPr id="455805133" name="Picture 1" descr="A black screen with white text&#10;&#10;Description automatically generated"/>
+                    <pic:cNvPicPr/>
+                  </pic:nvPicPr>
+                  <pic:blipFill>
+                    <a:blip r:embed="rId7"/>
+                    <a:stretch>
+                      <a:fillRect/>
+                    </a:stretch>
+                  </pic:blipFill>
+                  <pic:spPr>
+                    <a:xfrm>
+                      <a:off x="0" y="0"/>
+                      <a:ext cx="4591700" cy="1073865"/>
+                    </a:xfrm>
+                    <a:prstGeom prst="rect">
+                      <a:avLst/>
+                    </a:prstGeom>
+                  </pic:spPr>
+                </pic:pic>
+              </a:graphicData>
+            </a:graphic>
+          </wp:inline>
+        </w:drawing>
+      </w:r>
+    </w:p>
+    <w:p>
+      <w:pPr>
+        <w:spacing w:before="100" w:beforeAutospacing="1" w:after="100" w:afterAutospacing="1" w:line="240" w:lineRule="auto"/>
+        <w:ind w:firstLine="720"/>
+      </w:pPr>
+      <w:r>
+        <w:rPr>
+          <w:b/>
+          <w:bCs/>
+        </w:rPr>
+        <w:t>Service Registration with Eureka</w:t>
+      </w:r>
+      <w:r>
+        <w:t>:</w:t>
+      </w:r>
+    </w:p>
+    <w:p>
+      <w:pPr>
+        <w:pStyle w:val="ListParagraph"/>
+        <w:numPr>
+          <w:ilvl w:val="0"/>
+          <w:numId w:val="32"/>
+        </w:numPr>
+        <w:tabs>
+          <w:tab w:val="num" w:pos="2257"/>
+        </w:tabs>
+        <w:spacing w:before="100" w:beforeAutospacing="1" w:after="100" w:afterAutospacing="1" w:line="240" w:lineRule="auto"/>
+        <w:ind w:left="1060"/>
+      </w:pPr>
+      <w:r>
+        <w:t xml:space="preserve">Add the </w:t>
+      </w:r>
+      <w:r>
+        <w:rPr>
+          <w:b/>
+          <w:bCs/>
+        </w:rPr>
+        <w:t>Eureka Client</w:t>
+      </w:r>
+      <w:r>
+        <w:t xml:space="preserve"> dependency to each microservice.</w:t>
+      </w:r>
+    </w:p>
+    <w:p>
+      <w:pPr>
+        <w:spacing w:before="100" w:beforeAutospacing="1" w:after="100" w:afterAutospacing="1" w:line="240" w:lineRule="auto"/>
+        <w:ind w:left="720"/>
+      </w:pPr>
+      <w:r>
+        <w:rPr>
+          <w:noProof/>
+        </w:rPr>
+        <w:drawing>
+          <wp:inline distT="0" distB="0" distL="0" distR="0" wp14:anchorId="10962577" wp14:editId="6B27F6A2">
+            <wp:extent cx="5471160" cy="904875"/>
+            <wp:effectExtent l="0" t="0" r="0" b="9525"/>
+            <wp:docPr id="2087018516" name="Picture 1" descr="A screen shot of a computer code&#10;&#10;Description automatically generated"/>
+            <wp:cNvGraphicFramePr>
+              <a:graphicFrameLocks xmlns:a="http://schemas.openxmlformats.org/drawingml/2006/main" noChangeAspect="1"/>
+            </wp:cNvGraphicFramePr>
+            <a:graphic xmlns:a="http://schemas.openxmlformats.org/drawingml/2006/main">
+              <a:graphicData uri="http://schemas.openxmlformats.org/drawingml/2006/picture">
+                <pic:pic xmlns:pic="http://schemas.openxmlformats.org/drawingml/2006/picture">
+                  <pic:nvPicPr>
+                    <pic:cNvPr id="2087018516" name="Picture 1" descr="A screen shot of a computer code&#10;&#10;Description automatically generated"/>
+                    <pic:cNvPicPr/>
+                  </pic:nvPicPr>
+                  <pic:blipFill>
+                    <a:blip r:embed="rId8"/>
+                    <a:stretch>
+                      <a:fillRect/>
+                    </a:stretch>
+                  </pic:blipFill>
+                  <pic:spPr>
+                    <a:xfrm>
+                      <a:off x="0" y="0"/>
+                      <a:ext cx="5471160" cy="904875"/>
+                    </a:xfrm>
+                    <a:prstGeom prst="rect">
+                      <a:avLst/>
+                    </a:prstGeom>
+                  </pic:spPr>
+                </pic:pic>
+              </a:graphicData>
+            </a:graphic>
+          </wp:inline>
+        </w:drawing>
+      </w:r>
+    </w:p>
+    <w:p>
+      <w:pPr>
+        <w:pStyle w:val="ListParagraph"/>
+        <w:numPr>
+          <w:ilvl w:val="0"/>
+          <w:numId w:val="32"/>
+        </w:numPr>
+        <w:tabs>
+          <w:tab w:val="num" w:pos="2257"/>
+        </w:tabs>
+        <w:spacing w:before="100" w:beforeAutospacing="1" w:after="100" w:afterAutospacing="1" w:line="240" w:lineRule="auto"/>
+        <w:ind w:left="1060"/>
+      </w:pPr>
+      <w:r>
+        <w:t xml:space="preserve">Annotate the main class of each microservice with </w:t>
+      </w:r>
+      <w:r>
+        <w:rPr>
+          <w:b/>
+          <w:bCs/>
+        </w:rPr>
+        <w:t>@EnableEurekaClient</w:t>
+      </w:r>
+      <w:r>
+        <w:t xml:space="preserve"> to enable Eureka Client functionality.</w:t>
+      </w:r>
+    </w:p>
+    <w:p>
+      <w:pPr>
+        <w:pStyle w:val="ListParagraph"/>
+        <w:numPr>
+          <w:ilvl w:val="0"/>
+          <w:numId w:val="32"/>
+        </w:numPr>
+        <w:tabs>
+          <w:tab w:val="num" w:pos="2257"/>
+        </w:tabs>
+        <w:spacing w:before="100" w:beforeAutospacing="1" w:after="100" w:afterAutospacing="1" w:line="240" w:lineRule="auto"/>
+        <w:ind w:left="1060"/>
+      </w:pPr>
+      <w:r>
+        <w:t xml:space="preserve">Configure </w:t>
+      </w:r>
+      <w:r>
+        <w:rPr>
+          <w:b/>
+          <w:bCs/>
+        </w:rPr>
+        <w:t xml:space="preserve">the </w:t>
+      </w:r>
+      <w:proofErr w:type="gramStart"/>
+      <w:r>
+        <w:rPr>
+          <w:b/>
+          <w:bCs/>
+        </w:rPr>
+        <w:t>application.properties</w:t>
+      </w:r>
+      <w:proofErr w:type="gramEnd"/>
+      <w:r>
+        <w:rPr>
+          <w:b/>
+          <w:bCs/>
+        </w:rPr>
+        <w:t xml:space="preserve"> or application.yml</w:t>
+      </w:r>
+      <w:r>
+        <w:t xml:space="preserve"> to point to the Eureka Server.</w:t>
+      </w:r>
+    </w:p>
+    <w:p>
+      <w:pPr>
+        <w:spacing w:before="100" w:beforeAutospacing="1" w:after="100" w:afterAutospacing="1" w:line="240" w:lineRule="auto"/>
+        <w:ind w:left="720"/>
+      </w:pPr>
+      <w:r>
+        <w:rPr>
+          <w:noProof/>
+        </w:rPr>
+        <w:drawing>
+          <wp:inline distT="0" distB="0" distL="0" distR="0" wp14:anchorId="772D8BBA" wp14:editId="2956478C">
+            <wp:extent cx="5471160" cy="1680845"/>
+            <wp:effectExtent l="0" t="0" r="0" b="0"/>
+            <wp:docPr id="843581759" name="Picture 1" descr="A computer code on a black background&#10;&#10;Description automatically generated"/>
+            <wp:cNvGraphicFramePr>
+              <a:graphicFrameLocks xmlns:a="http://schemas.openxmlformats.org/drawingml/2006/main" noChangeAspect="1"/>
+            </wp:cNvGraphicFramePr>
+            <a:graphic xmlns:a="http://schemas.openxmlformats.org/drawingml/2006/main">
+              <a:graphicData uri="http://schemas.openxmlformats.org/drawingml/2006/picture">
+                <pic:pic xmlns:pic="http://schemas.openxmlformats.org/drawingml/2006/picture">
+                  <pic:nvPicPr>
+                    <pic:cNvPr id="843581759" name="Picture 1" descr="A computer code on a black background&#10;&#10;Description automatically generated"/>
+                    <pic:cNvPicPr/>
+                  </pic:nvPicPr>
+                  <pic:blipFill>
+                    <a:blip r:embed="rId9"/>
+                    <a:stretch>
+                      <a:fillRect/>
+                    </a:stretch>
+                  </pic:blipFill>
+                  <pic:spPr>
+                    <a:xfrm>
+                      <a:off x="0" y="0"/>
+                      <a:ext cx="5471160" cy="1680845"/>
+                    </a:xfrm>
+                    <a:prstGeom prst="rect">
+                      <a:avLst/>
+                    </a:prstGeom>
+                  </pic:spPr>
+                </pic:pic>
+              </a:graphicData>
+            </a:graphic>
+          </wp:inline>
+        </w:drawing>
+      </w:r>
+    </w:p>
+    <w:p>
+      <w:pPr>
+        <w:pStyle w:val="ListParagraph"/>
+        <w:numPr>
+          <w:ilvl w:val="0"/>
+          <w:numId w:val="33"/>
+        </w:numPr>
+        <w:tabs>
+          <w:tab w:val="num" w:pos="2257"/>
+        </w:tabs>
+        <w:spacing w:before="100" w:beforeAutospacing="1" w:after="100" w:afterAutospacing="1" w:line="240" w:lineRule="auto"/>
+        <w:ind w:left="1060"/>
+      </w:pPr>
+      <w:r>
+        <w:t xml:space="preserve">Example </w:t>
+      </w:r>
+      <w:r>
+        <w:rPr>
+          <w:b/>
+          <w:bCs/>
+        </w:rPr>
+        <w:t xml:space="preserve">of </w:t>
+      </w:r>
+      <w:proofErr w:type="gramStart"/>
+      <w:r>
+        <w:rPr>
+          <w:b/>
+          <w:bCs/>
+        </w:rPr>
+        <w:t>application.properties</w:t>
+      </w:r>
+      <w:proofErr w:type="gramEnd"/>
+      <w:r>
+        <w:rPr>
+          <w:b/>
+          <w:bCs/>
+        </w:rPr>
+        <w:t xml:space="preserve"> or application.yml</w:t>
+      </w:r>
+      <w:r>
+        <w:t xml:space="preserve"> for a microservice:</w:t>
+      </w:r>
+    </w:p>
+    <w:p>
+      <w:pPr>
+        <w:spacing w:before="100" w:beforeAutospacing="1" w:after="100" w:afterAutospacing="1" w:line="240" w:lineRule="auto"/>
+        <w:ind w:left="720"/>
+      </w:pPr>
+      <w:r>
+        <w:rPr>
+          <w:noProof/>
+        </w:rPr>
+        <w:drawing>
+          <wp:inline distT="0" distB="0" distL="0" distR="0" wp14:anchorId="6E038BC4" wp14:editId="1915CA1A">
+            <wp:extent cx="5486400" cy="569595"/>
+            <wp:effectExtent l="0" t="0" r="0" b="1905"/>
+            <wp:docPr id="2003744448" name="Picture 1"/>
+            <wp:cNvGraphicFramePr>
+              <a:graphicFrameLocks xmlns:a="http://schemas.openxmlformats.org/drawingml/2006/main" noChangeAspect="1"/>
+            </wp:cNvGraphicFramePr>
+            <a:graphic xmlns:a="http://schemas.openxmlformats.org/drawingml/2006/main">
+              <a:graphicData uri="http://schemas.openxmlformats.org/drawingml/2006/picture">
+                <pic:pic xmlns:pic="http://schemas.openxmlformats.org/drawingml/2006/picture">
+                  <pic:nvPicPr>
+                    <pic:cNvPr id="2003744448" name=""/>
+                    <pic:cNvPicPr/>
+                  </pic:nvPicPr>
+                  <pic:blipFill>
+                    <a:blip r:embed="rId10"/>
+                    <a:stretch>
+                      <a:fillRect/>
+                    </a:stretch>
+                  </pic:blipFill>
+                  <pic:spPr>
+                    <a:xfrm>
+                      <a:off x="0" y="0"/>
+                      <a:ext cx="5555058" cy="576723"/>
+                    </a:xfrm>
+                    <a:prstGeom prst="rect">
+                      <a:avLst/>
+                    </a:prstGeom>
+                  </pic:spPr>
+                </pic:pic>
+              </a:graphicData>
+            </a:graphic>
+          </wp:inline>
+        </w:drawing>
+      </w:r>
+    </w:p>
+    <w:p>
+      <w:pPr>
+        <w:spacing w:before="100" w:beforeAutospacing="1" w:after="100" w:afterAutospacing="1" w:line="240" w:lineRule="auto"/>
+        <w:ind w:left="720"/>
+      </w:pPr>
+    </w:p>
+    <w:p>
+      <w:pPr>
+        <w:spacing w:before="100" w:beforeAutospacing="1" w:after="100" w:afterAutospacing="1" w:line="240" w:lineRule="auto"/>
+        <w:ind w:left="720"/>
+      </w:pPr>
+    </w:p>
+    <w:p>
+      <w:pPr>
+        <w:numPr>
+          <w:ilvl w:val="0"/>
+          <w:numId w:val="29"/>
         </w:numPr>
         <w:spacing w:before="100" w:beforeAutospacing="1" w:after="100" w:afterAutospacing="1" w:line="240" w:lineRule="auto"/>
       </w:pPr>
       <w:r>
         <w:rPr>
-          <w:rStyle w:val="Strong"/>
-        </w:rPr>
+          <w:b/>
+          <w:bCs/>
+        </w:rPr>
+        <w:lastRenderedPageBreak/>
         <w:t>Inter-Service Communication</w:t>
       </w:r>
       <w:r>
-        <w:t>: Use REST/HTTP or messaging queues for communication between microservices.</w:t>
+        <w:t>: Use REST/HTTP for communication between microservices.</w:t>
+      </w:r>
+    </w:p>
+    <w:p>
+      <w:pPr>
+        <w:numPr>
+          <w:ilvl w:val="1"/>
+          <w:numId w:val="29"/>
+        </w:numPr>
+        <w:spacing w:before="100" w:beforeAutospacing="1" w:after="100" w:afterAutospacing="1" w:line="240" w:lineRule="auto"/>
+      </w:pPr>
+      <w:r>
+        <w:rPr>
+          <w:b/>
+          <w:bCs/>
+        </w:rPr>
+        <w:t>REST/HTTP</w:t>
+      </w:r>
+      <w:r>
+        <w:t>: Utilize RESTful APIs for synchronous communication between microservices. Each service can discover the required service endpoint via the Eureka Server.</w:t>
+      </w:r>
+    </w:p>
+    <w:p>
+      <w:pPr>
+        <w:numPr>
+          <w:ilvl w:val="1"/>
+          <w:numId w:val="29"/>
+        </w:numPr>
+        <w:spacing w:before="100" w:beforeAutospacing="1" w:after="100" w:afterAutospacing="1" w:line="240" w:lineRule="auto"/>
+      </w:pPr>
+      <w:r>
+        <w:rPr>
+          <w:b/>
+          <w:bCs/>
+        </w:rPr>
+        <w:t>Optional - Messaging Queues</w:t>
+      </w:r>
+      <w:r>
+        <w:t>: If your application requires asynchronous communication, you can implement messaging queues using tools such as RabbitMQ or Apache Kafka. Messaging queues can help handle tasks that do not require immediate responses and can aid in decoupling services.</w:t>
+      </w:r>
+    </w:p>
+    <w:p>
+      <w:pPr>
+        <w:spacing w:before="100" w:beforeAutospacing="1" w:after="100" w:afterAutospacing="1" w:line="240" w:lineRule="auto"/>
+      </w:pPr>
+      <w:r>
+        <w:pict w14:anchorId="3574222C">
+          <v:rect id="_x0000_i1047" style="width:0;height:1.5pt" o:hralign="center" o:hrstd="t" o:hr="t" fillcolor="#a0a0a0" stroked="f"/>
+        </w:pict>
       </w:r>
     </w:p>
     <w:p>
@@ -771,65 +1403,10 @@
         <w:spacing w:after="0"/>
       </w:pPr>
       <w:r>
-        <w:pict w14:anchorId="4FFB2CC4">
-          <v:rect id="_x0000_i1031" style="width:0;height:1.5pt" o:hralign="center" o:hrstd="t" o:hr="t" fillcolor="#a0a0a0" stroked="f"/>
+        <w:pict w14:anchorId="434FBBF0">
+          <v:rect id="_x0000_i1048" style="width:0;height:1.5pt" o:hralign="center" o:hrstd="t" o:hr="t" fillcolor="#a0a0a0" stroked="f"/>
         </w:pict>
       </w:r>
-    </w:p>
-    <w:p>
-      <w:pPr>
-        <w:spacing w:after="0"/>
-      </w:pPr>
-    </w:p>
-    <w:p>
-      <w:pPr>
-        <w:spacing w:after="0"/>
-      </w:pPr>
-    </w:p>
-    <w:p>
-      <w:pPr>
-        <w:spacing w:after="0"/>
-      </w:pPr>
-    </w:p>
-    <w:p>
-      <w:pPr>
-        <w:spacing w:after="0"/>
-      </w:pPr>
-    </w:p>
-    <w:p>
-      <w:pPr>
-        <w:spacing w:after="0"/>
-      </w:pPr>
-    </w:p>
-    <w:p>
-      <w:pPr>
-        <w:spacing w:after="0"/>
-      </w:pPr>
-    </w:p>
-    <w:p>
-      <w:pPr>
-        <w:spacing w:after="0"/>
-      </w:pPr>
-    </w:p>
-    <w:p>
-      <w:pPr>
-        <w:spacing w:after="0"/>
-      </w:pPr>
-    </w:p>
-    <w:p>
-      <w:pPr>
-        <w:spacing w:after="0"/>
-      </w:pPr>
-    </w:p>
-    <w:p>
-      <w:pPr>
-        <w:spacing w:after="0"/>
-      </w:pPr>
-    </w:p>
-    <w:p>
-      <w:pPr>
-        <w:spacing w:after="0"/>
-      </w:pPr>
     </w:p>
     <w:p>
       <w:pPr>
@@ -848,7 +1425,6 @@
           <w:sz w:val="36"/>
           <w:szCs w:val="36"/>
         </w:rPr>
-        <w:lastRenderedPageBreak/>
         <w:t>Implementation Steps</w:t>
       </w:r>
     </w:p>
@@ -1403,16 +1979,25 @@
           <w:rStyle w:val="HTMLCode"/>
           <w:rFonts w:asciiTheme="minorHAnsi" w:eastAsiaTheme="majorEastAsia" w:hAnsiTheme="minorHAnsi"/>
         </w:rPr>
-        <w:t xml:space="preserve"> application.properties</w:t>
-      </w:r>
-    </w:p>
-    <w:p>
-      <w:pPr>
-        <w:pStyle w:val="HTMLPreformatted"/>
+        <w:t xml:space="preserve"> </w:t>
+      </w:r>
+      <w:proofErr w:type="gramStart"/>
+      <w:r>
         <w:rPr>
           <w:rStyle w:val="HTMLCode"/>
           <w:rFonts w:asciiTheme="minorHAnsi" w:eastAsiaTheme="majorEastAsia" w:hAnsiTheme="minorHAnsi"/>
         </w:rPr>
+        <w:t>application.properties</w:t>
+      </w:r>
+      <w:proofErr w:type="gramEnd"/>
+    </w:p>
+    <w:p>
+      <w:pPr>
+        <w:pStyle w:val="HTMLPreformatted"/>
+        <w:rPr>
+          <w:rStyle w:val="HTMLCode"/>
+          <w:rFonts w:asciiTheme="minorHAnsi" w:eastAsiaTheme="majorEastAsia" w:hAnsiTheme="minorHAnsi"/>
+        </w:rPr>
       </w:pPr>
       <w:r>
         <w:rPr>
@@ -1438,6 +2023,33 @@
     </w:p>
     <w:p>
       <w:pPr>
+        <w:pStyle w:val="HTMLPreformatted"/>
+        <w:rPr>
+          <w:rStyle w:val="HTMLCode"/>
+          <w:rFonts w:asciiTheme="minorHAnsi" w:eastAsiaTheme="majorEastAsia" w:hAnsiTheme="minorHAnsi"/>
+        </w:rPr>
+      </w:pPr>
+    </w:p>
+    <w:p>
+      <w:pPr>
+        <w:pStyle w:val="HTMLPreformatted"/>
+        <w:rPr>
+          <w:rStyle w:val="HTMLCode"/>
+          <w:rFonts w:asciiTheme="minorHAnsi" w:eastAsiaTheme="majorEastAsia" w:hAnsiTheme="minorHAnsi"/>
+        </w:rPr>
+      </w:pPr>
+    </w:p>
+    <w:p>
+      <w:pPr>
+        <w:pStyle w:val="HTMLPreformatted"/>
+        <w:rPr>
+          <w:rStyle w:val="HTMLCode"/>
+          <w:rFonts w:asciiTheme="minorHAnsi" w:eastAsiaTheme="majorEastAsia" w:hAnsiTheme="minorHAnsi"/>
+        </w:rPr>
+      </w:pPr>
+    </w:p>
+    <w:p>
+      <w:pPr>
         <w:pStyle w:val="NormalWeb"/>
         <w:rPr>
           <w:rFonts w:asciiTheme="minorHAnsi" w:hAnsiTheme="minorHAnsi"/>
@@ -1447,6 +2059,7 @@
         <w:rPr>
           <w:rFonts w:asciiTheme="minorHAnsi" w:hAnsiTheme="minorHAnsi"/>
         </w:rPr>
+        <w:lastRenderedPageBreak/>
         <w:t>Similarly, we have the structure for:</w:t>
       </w:r>
     </w:p>
@@ -1624,7 +2237,6 @@
         <w:spacing w:before="100" w:beforeAutospacing="1" w:after="100" w:afterAutospacing="1" w:line="240" w:lineRule="auto"/>
       </w:pPr>
       <w:r>
-        <w:lastRenderedPageBreak/>
         <w:t>Extract the controller logic for handling HTTP requests.</w:t>
       </w:r>
     </w:p>
@@ -1633,8 +2245,8 @@
         <w:spacing w:after="0"/>
       </w:pPr>
       <w:r>
-        <w:pict w14:anchorId="71F13245">
-          <v:rect id="_x0000_i1032" style="width:0;height:1.5pt" o:hralign="center" o:hrstd="t" o:hr="t" fillcolor="#a0a0a0" stroked="f"/>
+        <w:pict w14:anchorId="64E9CABD">
+          <v:rect id="_x0000_i1049" style="width:0;height:1.5pt" o:hralign="center" o:hrstd="t" o:hr="t" fillcolor="#a0a0a0" stroked="f"/>
         </w:pict>
       </w:r>
     </w:p>
@@ -1675,6 +2287,7 @@
       <w:r>
         <w:t xml:space="preserve">Create an </w:t>
       </w:r>
+      <w:proofErr w:type="gramStart"/>
       <w:r>
         <w:rPr>
           <w:rStyle w:val="HTMLCode"/>
@@ -1682,18 +2295,186 @@
         </w:rPr>
         <w:t>application.properties</w:t>
       </w:r>
+      <w:proofErr w:type="gramEnd"/>
       <w:r>
         <w:t xml:space="preserve"> file specific to each microservice with database and server port configurations.</w:t>
       </w:r>
     </w:p>
     <w:p>
       <w:pPr>
-        <w:spacing w:after="0"/>
-      </w:pPr>
-      <w:r>
-        <w:pict w14:anchorId="4D227475">
-          <v:rect id="_x0000_i1033" style="width:0;height:1.5pt" o:hralign="center" o:hrstd="t" o:hr="t" fillcolor="#a0a0a0" stroked="f"/>
+        <w:spacing w:before="100" w:beforeAutospacing="1" w:after="100" w:afterAutospacing="1" w:line="240" w:lineRule="auto"/>
+      </w:pPr>
+      <w:r>
+        <w:pict w14:anchorId="7813ABB8">
+          <v:rect id="_x0000_i1050" style="width:0;height:1.5pt" o:hralign="center" o:bullet="t" o:hrstd="t" o:hr="t" fillcolor="#a0a0a0" stroked="f"/>
         </w:pict>
+      </w:r>
+    </w:p>
+    <w:p>
+      <w:pPr>
+        <w:spacing w:before="100" w:beforeAutospacing="1" w:after="100" w:afterAutospacing="1" w:line="240" w:lineRule="auto"/>
+        <w:rPr>
+          <w:b/>
+          <w:bCs/>
+          <w:sz w:val="36"/>
+          <w:szCs w:val="36"/>
+        </w:rPr>
+      </w:pPr>
+    </w:p>
+    <w:p>
+      <w:pPr>
+        <w:spacing w:before="100" w:beforeAutospacing="1" w:after="100" w:afterAutospacing="1" w:line="240" w:lineRule="auto"/>
+        <w:rPr>
+          <w:b/>
+          <w:bCs/>
+          <w:sz w:val="36"/>
+          <w:szCs w:val="36"/>
+        </w:rPr>
+      </w:pPr>
+    </w:p>
+    <w:p>
+      <w:pPr>
+        <w:spacing w:before="100" w:beforeAutospacing="1" w:after="100" w:afterAutospacing="1" w:line="240" w:lineRule="auto"/>
+        <w:rPr>
+          <w:b/>
+          <w:bCs/>
+          <w:sz w:val="36"/>
+          <w:szCs w:val="36"/>
+        </w:rPr>
+      </w:pPr>
+    </w:p>
+    <w:p>
+      <w:pPr>
+        <w:spacing w:before="100" w:beforeAutospacing="1" w:after="100" w:afterAutospacing="1" w:line="240" w:lineRule="auto"/>
+        <w:rPr>
+          <w:b/>
+          <w:bCs/>
+          <w:sz w:val="36"/>
+          <w:szCs w:val="36"/>
+        </w:rPr>
+      </w:pPr>
+    </w:p>
+    <w:p>
+      <w:pPr>
+        <w:spacing w:before="100" w:beforeAutospacing="1" w:after="100" w:afterAutospacing="1" w:line="276" w:lineRule="auto"/>
+        <w:rPr>
+          <w:i/>
+          <w:iCs/>
+        </w:rPr>
+      </w:pPr>
+      <w:r>
+        <w:rPr>
+          <w:b/>
+          <w:bCs/>
+          <w:i/>
+          <w:iCs/>
+          <w:sz w:val="36"/>
+          <w:szCs w:val="36"/>
+        </w:rPr>
+        <w:lastRenderedPageBreak/>
+        <w:t>Grading Service</w:t>
+      </w:r>
+      <w:r>
+        <w:br/>
+      </w:r>
+      <w:r>
+        <w:t>The Grading Service Microservice is designed to manage and process student grades in an educational context. This service handles the operations related to maintaining the gradebook, which includes student records, various types of assessments, and the individual grades received by students. Below, we outline the primary components and functionality of the Grading Service.</w:t>
+      </w:r>
+    </w:p>
+    <w:p>
+      <w:pPr>
+        <w:spacing w:before="100" w:beforeAutospacing="1" w:after="100" w:afterAutospacing="1" w:line="240" w:lineRule="auto"/>
+        <w:rPr>
+          <w:b/>
+          <w:bCs/>
+        </w:rPr>
+      </w:pPr>
+      <w:r>
+        <w:rPr>
+          <w:b/>
+          <w:bCs/>
+        </w:rPr>
+        <w:t>Basic Concepts:</w:t>
+      </w:r>
+    </w:p>
+    <w:p>
+      <w:pPr>
+        <w:pStyle w:val="ListParagraph"/>
+        <w:numPr>
+          <w:ilvl w:val="0"/>
+          <w:numId w:val="34"/>
+        </w:numPr>
+        <w:spacing w:before="100" w:beforeAutospacing="1" w:after="100" w:afterAutospacing="1" w:line="240" w:lineRule="auto"/>
+      </w:pPr>
+      <w:r>
+        <w:rPr>
+          <w:b/>
+          <w:bCs/>
+        </w:rPr>
+        <w:t>RosterRow:</w:t>
+      </w:r>
+      <w:r>
+        <w:t xml:space="preserve"> Represents a student.</w:t>
+      </w:r>
+    </w:p>
+    <w:p>
+      <w:pPr>
+        <w:pStyle w:val="ListParagraph"/>
+        <w:numPr>
+          <w:ilvl w:val="0"/>
+          <w:numId w:val="34"/>
+        </w:numPr>
+        <w:spacing w:before="100" w:beforeAutospacing="1" w:after="100" w:afterAutospacing="1" w:line="240" w:lineRule="auto"/>
+      </w:pPr>
+      <w:r>
+        <w:rPr>
+          <w:b/>
+          <w:bCs/>
+        </w:rPr>
+        <w:t>RosterColumn:</w:t>
+      </w:r>
+      <w:r>
+        <w:t xml:space="preserve"> Represents a type of grade or assessment.</w:t>
+      </w:r>
+    </w:p>
+    <w:p>
+      <w:pPr>
+        <w:pStyle w:val="ListParagraph"/>
+        <w:numPr>
+          <w:ilvl w:val="0"/>
+          <w:numId w:val="34"/>
+        </w:numPr>
+        <w:spacing w:before="100" w:beforeAutospacing="1" w:after="100" w:afterAutospacing="1" w:line="240" w:lineRule="auto"/>
+      </w:pPr>
+      <w:r>
+        <w:rPr>
+          <w:b/>
+          <w:bCs/>
+        </w:rPr>
+        <w:t>RosterResult:</w:t>
+      </w:r>
+      <w:r>
+        <w:t xml:space="preserve"> Represents an individual result or grade that a student receives in a specific column. </w:t>
+      </w:r>
+    </w:p>
+    <w:p>
+      <w:pPr>
+        <w:pStyle w:val="ListParagraph"/>
+        <w:numPr>
+          <w:ilvl w:val="0"/>
+          <w:numId w:val="34"/>
+        </w:numPr>
+        <w:spacing w:before="100" w:beforeAutospacing="1" w:after="100" w:afterAutospacing="1" w:line="240" w:lineRule="auto"/>
+      </w:pPr>
+      <w:r>
+        <w:rPr>
+          <w:b/>
+          <w:bCs/>
+        </w:rPr>
+        <w:t>Roster:</w:t>
+      </w:r>
+      <w:r>
+        <w:t xml:space="preserve"> The collection of all students (rows), grade types (columns), and individual grades (results) - it is the complete gradebook</w:t>
       </w:r>
     </w:p>
     <w:p>
@@ -1852,6 +2633,7 @@
         <w:t>By breaking down the monolith into microservices, Eagle Apps can achieve significant operational efficiencies, better quality software, and an improved ability to respond rapidly to market demands.</w:t>
       </w:r>
     </w:p>
+    <w:p/>
     <w:p/>
     <w:sectPr>
       <w:pgSz w:w="12240" w:h="15840"/>
@@ -1867,7 +2649,7 @@
 <w:numbering xmlns:wpc="http://schemas.microsoft.com/office/word/2010/wordprocessingCanvas" xmlns:cx="http://schemas.microsoft.com/office/drawing/2014/chartex" xmlns:cx1="http://schemas.microsoft.com/office/drawing/2015/9/8/chartex" xmlns:cx2="http://schemas.microsoft.com/office/drawing/2015/10/21/chartex" xmlns:cx3="http://schemas.microsoft.com/office/drawing/2016/5/9/chartex" xmlns:cx4="http://schemas.microsoft.com/office/drawing/2016/5/10/chartex" xmlns:cx5="http://schemas.microsoft.com/office/drawing/2016/5/11/chartex" xmlns:cx6="http://schemas.microsoft.com/office/drawing/2016/5/12/chartex" xmlns:cx7="http://schemas.microsoft.com/office/drawing/2016/5/13/chartex" xmlns:cx8="http://schemas.microsoft.com/office/drawing/2016/5/14/chartex" xmlns:mc="http://schemas.openxmlformats.org/markup-compatibility/2006" xmlns:aink="http://schemas.microsoft.com/office/drawing/2016/ink" xmlns:am3d="http://schemas.microsoft.com/office/drawing/2017/model3d" xmlns:o="urn:schemas-microsoft-com:office:office" xmlns:oel="http://schemas.microsoft.com/office/2019/extlst" xmlns:r="http://schemas.openxmlformats.org/officeDocument/2006/relationships" xmlns:m="http://schemas.openxmlformats.org/officeDocument/2006/math" xmlns:v="urn:schemas-microsoft-com:vml" xmlns:wp14="http://schemas.microsoft.com/office/word/2010/wordprocessingDrawing" xmlns:wp="http://schemas.openxmlformats.org/drawingml/2006/wordprocessingDrawing" xmlns:w10="urn:schemas-microsoft-com:office:word" xmlns:w="http://schemas.openxmlformats.org/wordprocessingml/2006/main" xmlns:w14="http://schemas.microsoft.com/office/word/2010/wordml" xmlns:w15="http://schemas.microsoft.com/office/word/2012/wordml" xmlns:w16cex="http://schemas.microsoft.com/office/word/2018/wordml/cex" xmlns:w16cid="http://schemas.microsoft.com/office/word/2016/wordml/cid" xmlns:w16="http://schemas.microsoft.com/office/word/2018/wordml" xmlns:w16du="http://schemas.microsoft.com/office/word/2023/wordml/word16du" xmlns:w16sdtdh="http://schemas.microsoft.com/office/word/2020/wordml/sdtdatahash" xmlns:w16se="http://schemas.microsoft.com/office/word/2015/wordml/symex" xmlns:wpg="http://schemas.microsoft.com/office/word/2010/wordprocessingGroup" xmlns:wpi="http://schemas.microsoft.com/office/word/2010/wordprocessingInk" xmlns:wne="http://schemas.microsoft.com/office/word/2006/wordml" xmlns:wps="http://schemas.microsoft.com/office/word/2010/wordprocessingShape" mc:Ignorable="w14 w15 w16se w16cid w16 w16cex w16sdtdh w16du wp14">
   <w:numPicBullet w:numPicBulletId="0">
     <w:pict>
-      <v:rect id="_x0000_i1030" style="width:0;height:1.5pt" o:hralign="center" o:bullet="t" o:hrstd="t" o:hrnoshade="t" o:hr="t" fillcolor="#1e49e2" stroked="f"/>
+      <v:rect id="_x0000_i1035" style="width:0;height:1.5pt" o:hralign="center" o:bullet="t" o:hrstd="t" o:hrnoshade="t" o:hr="t" fillcolor="#1e49e2" stroked="f"/>
     </w:pict>
   </w:numPicBullet>
   <w:abstractNum w:abstractNumId="0" w15:restartNumberingAfterBreak="0">
@@ -2778,6 +3560,28 @@
     </w:lvl>
   </w:abstractNum>
   <w:abstractNum w:abstractNumId="7" w15:restartNumberingAfterBreak="0">
+    <w:nsid w:val="11D251EC"/>
+    <w:multiLevelType w:val="singleLevel"/>
+    <w:tmpl w:val="DADA7F2A"/>
+    <w:lvl w:ilvl="0">
+      <w:start w:val="1"/>
+      <w:numFmt w:val="bullet"/>
+      <w:lvlText w:val="•"/>
+      <w:lvlJc w:val="left"/>
+      <w:pPr>
+        <w:tabs>
+          <w:tab w:val="num" w:pos="340"/>
+        </w:tabs>
+        <w:ind w:left="340" w:hanging="340"/>
+      </w:pPr>
+      <w:rPr>
+        <w:rFonts w:ascii="Arial" w:hAnsi="Arial" w:cs="Arial" w:hint="default"/>
+        <w:color w:val="auto"/>
+        <w:sz w:val="24"/>
+      </w:rPr>
+    </w:lvl>
+  </w:abstractNum>
+  <w:abstractNum w:abstractNumId="8" w15:restartNumberingAfterBreak="0">
     <w:nsid w:val="120342B8"/>
     <w:multiLevelType w:val="multilevel"/>
     <w:tmpl w:val="C0F04AC4"/>
@@ -2926,7 +3730,7 @@
       </w:rPr>
     </w:lvl>
   </w:abstractNum>
-  <w:abstractNum w:abstractNumId="8" w15:restartNumberingAfterBreak="0">
+  <w:abstractNum w:abstractNumId="9" w15:restartNumberingAfterBreak="0">
     <w:nsid w:val="16C361AA"/>
     <w:multiLevelType w:val="multilevel"/>
     <w:tmpl w:val="280EE5B8"/>
@@ -3075,7 +3879,7 @@
       </w:rPr>
     </w:lvl>
   </w:abstractNum>
-  <w:abstractNum w:abstractNumId="9" w15:restartNumberingAfterBreak="0">
+  <w:abstractNum w:abstractNumId="10" w15:restartNumberingAfterBreak="0">
     <w:nsid w:val="1B430785"/>
     <w:multiLevelType w:val="multilevel"/>
     <w:tmpl w:val="4C46858C"/>
@@ -3224,7 +4028,29 @@
       </w:rPr>
     </w:lvl>
   </w:abstractNum>
-  <w:abstractNum w:abstractNumId="10" w15:restartNumberingAfterBreak="0">
+  <w:abstractNum w:abstractNumId="11" w15:restartNumberingAfterBreak="0">
+    <w:nsid w:val="2EC03C0B"/>
+    <w:multiLevelType w:val="singleLevel"/>
+    <w:tmpl w:val="67ACA2FE"/>
+    <w:lvl w:ilvl="0">
+      <w:start w:val="1"/>
+      <w:numFmt w:val="bullet"/>
+      <w:lvlText w:val="•"/>
+      <w:lvlJc w:val="left"/>
+      <w:pPr>
+        <w:tabs>
+          <w:tab w:val="num" w:pos="340"/>
+        </w:tabs>
+        <w:ind w:left="340" w:hanging="340"/>
+      </w:pPr>
+      <w:rPr>
+        <w:rFonts w:ascii="Arial" w:hAnsi="Arial" w:cs="Arial" w:hint="default"/>
+        <w:color w:val="auto"/>
+        <w:sz w:val="24"/>
+      </w:rPr>
+    </w:lvl>
+  </w:abstractNum>
+  <w:abstractNum w:abstractNumId="12" w15:restartNumberingAfterBreak="0">
     <w:nsid w:val="3D995466"/>
     <w:multiLevelType w:val="multilevel"/>
     <w:tmpl w:val="2FFAE460"/>
@@ -3373,7 +4199,7 @@
       </w:rPr>
     </w:lvl>
   </w:abstractNum>
-  <w:abstractNum w:abstractNumId="11" w15:restartNumberingAfterBreak="0">
+  <w:abstractNum w:abstractNumId="13" w15:restartNumberingAfterBreak="0">
     <w:nsid w:val="3EBB49D6"/>
     <w:multiLevelType w:val="multilevel"/>
     <w:tmpl w:val="C1C05568"/>
@@ -3522,7 +4348,7 @@
       </w:rPr>
     </w:lvl>
   </w:abstractNum>
-  <w:abstractNum w:abstractNumId="12" w15:restartNumberingAfterBreak="0">
+  <w:abstractNum w:abstractNumId="14" w15:restartNumberingAfterBreak="0">
     <w:nsid w:val="3EE2345C"/>
     <w:multiLevelType w:val="multilevel"/>
     <w:tmpl w:val="D6D42342"/>
@@ -3671,7 +4497,7 @@
       </w:rPr>
     </w:lvl>
   </w:abstractNum>
-  <w:abstractNum w:abstractNumId="13" w15:restartNumberingAfterBreak="0">
+  <w:abstractNum w:abstractNumId="15" w15:restartNumberingAfterBreak="0">
     <w:nsid w:val="423F3144"/>
     <w:multiLevelType w:val="multilevel"/>
     <w:tmpl w:val="6F463532"/>
@@ -3820,7 +4646,7 @@
       </w:rPr>
     </w:lvl>
   </w:abstractNum>
-  <w:abstractNum w:abstractNumId="14" w15:restartNumberingAfterBreak="0">
+  <w:abstractNum w:abstractNumId="16" w15:restartNumberingAfterBreak="0">
     <w:nsid w:val="4675383F"/>
     <w:multiLevelType w:val="multilevel"/>
     <w:tmpl w:val="07908AD8"/>
@@ -3969,7 +4795,7 @@
       </w:rPr>
     </w:lvl>
   </w:abstractNum>
-  <w:abstractNum w:abstractNumId="15" w15:restartNumberingAfterBreak="0">
+  <w:abstractNum w:abstractNumId="17" w15:restartNumberingAfterBreak="0">
     <w:nsid w:val="4CA94129"/>
     <w:multiLevelType w:val="multilevel"/>
     <w:tmpl w:val="294465F6"/>
@@ -4118,7 +4944,148 @@
       </w:rPr>
     </w:lvl>
   </w:abstractNum>
-  <w:abstractNum w:abstractNumId="16" w15:restartNumberingAfterBreak="0">
+  <w:abstractNum w:abstractNumId="18" w15:restartNumberingAfterBreak="0">
+    <w:nsid w:val="4E112AA6"/>
+    <w:multiLevelType w:val="multilevel"/>
+    <w:tmpl w:val="FDD45030"/>
+    <w:lvl w:ilvl="0">
+      <w:start w:val="1"/>
+      <w:numFmt w:val="decimal"/>
+      <w:lvlText w:val="%1"/>
+      <w:lvlJc w:val="left"/>
+      <w:pPr>
+        <w:tabs>
+          <w:tab w:val="num" w:pos="340"/>
+        </w:tabs>
+        <w:ind w:left="340" w:hanging="340"/>
+      </w:pPr>
+      <w:rPr>
+        <w:rFonts w:ascii="Arial" w:hAnsi="Arial" w:cs="Arial"/>
+      </w:rPr>
+    </w:lvl>
+    <w:lvl w:ilvl="1">
+      <w:start w:val="1"/>
+      <w:numFmt w:val="lowerLetter"/>
+      <w:lvlText w:val="•"/>
+      <w:lvlJc w:val="left"/>
+      <w:pPr>
+        <w:tabs>
+          <w:tab w:val="num" w:pos="680"/>
+        </w:tabs>
+        <w:ind w:left="680" w:hanging="340"/>
+      </w:pPr>
+      <w:rPr>
+        <w:rFonts w:ascii="Arial" w:hAnsi="Arial" w:cs="Arial"/>
+        <w:sz w:val="24"/>
+      </w:rPr>
+    </w:lvl>
+    <w:lvl w:ilvl="2">
+      <w:start w:val="1"/>
+      <w:numFmt w:val="lowerRoman"/>
+      <w:lvlText w:val="-"/>
+      <w:lvlJc w:val="left"/>
+      <w:pPr>
+        <w:tabs>
+          <w:tab w:val="num" w:pos="1020"/>
+        </w:tabs>
+        <w:ind w:left="1020" w:hanging="340"/>
+      </w:pPr>
+      <w:rPr>
+        <w:rFonts w:ascii="9999999" w:hAnsi="9999999"/>
+      </w:rPr>
+    </w:lvl>
+    <w:lvl w:ilvl="3">
+      <w:start w:val="1"/>
+      <w:numFmt w:val="decimal"/>
+      <w:lvlText w:val="•"/>
+      <w:lvlJc w:val="left"/>
+      <w:pPr>
+        <w:tabs>
+          <w:tab w:val="num" w:pos="1361"/>
+        </w:tabs>
+        <w:ind w:left="1361" w:hanging="341"/>
+      </w:pPr>
+      <w:rPr>
+        <w:rFonts w:ascii="Arial" w:hAnsi="Arial" w:cs="Arial"/>
+      </w:rPr>
+    </w:lvl>
+    <w:lvl w:ilvl="4">
+      <w:start w:val="1"/>
+      <w:numFmt w:val="lowerLetter"/>
+      <w:lvlText w:val="-"/>
+      <w:lvlJc w:val="left"/>
+      <w:pPr>
+        <w:tabs>
+          <w:tab w:val="num" w:pos="1701"/>
+        </w:tabs>
+        <w:ind w:left="1701" w:hanging="340"/>
+      </w:pPr>
+      <w:rPr>
+        <w:rFonts w:ascii="9999999" w:hAnsi="9999999"/>
+      </w:rPr>
+    </w:lvl>
+    <w:lvl w:ilvl="5">
+      <w:start w:val="1"/>
+      <w:numFmt w:val="lowerRoman"/>
+      <w:lvlText w:val="•"/>
+      <w:lvlJc w:val="left"/>
+      <w:pPr>
+        <w:tabs>
+          <w:tab w:val="num" w:pos="2041"/>
+        </w:tabs>
+        <w:ind w:left="2041" w:hanging="340"/>
+      </w:pPr>
+      <w:rPr>
+        <w:rFonts w:ascii="Arial" w:hAnsi="Arial" w:cs="Arial"/>
+      </w:rPr>
+    </w:lvl>
+    <w:lvl w:ilvl="6">
+      <w:start w:val="1"/>
+      <w:numFmt w:val="decimal"/>
+      <w:lvlText w:val="-"/>
+      <w:lvlJc w:val="left"/>
+      <w:pPr>
+        <w:tabs>
+          <w:tab w:val="num" w:pos="2381"/>
+        </w:tabs>
+        <w:ind w:left="2381" w:hanging="340"/>
+      </w:pPr>
+      <w:rPr>
+        <w:rFonts w:ascii="9999999" w:hAnsi="9999999"/>
+      </w:rPr>
+    </w:lvl>
+    <w:lvl w:ilvl="7">
+      <w:start w:val="1"/>
+      <w:numFmt w:val="lowerLetter"/>
+      <w:lvlText w:val="•"/>
+      <w:lvlJc w:val="left"/>
+      <w:pPr>
+        <w:tabs>
+          <w:tab w:val="num" w:pos="2721"/>
+        </w:tabs>
+        <w:ind w:left="2721" w:hanging="340"/>
+      </w:pPr>
+      <w:rPr>
+        <w:rFonts w:ascii="Arial" w:hAnsi="Arial" w:cs="Arial"/>
+      </w:rPr>
+    </w:lvl>
+    <w:lvl w:ilvl="8">
+      <w:start w:val="1"/>
+      <w:numFmt w:val="lowerRoman"/>
+      <w:lvlText w:val="-"/>
+      <w:lvlJc w:val="left"/>
+      <w:pPr>
+        <w:tabs>
+          <w:tab w:val="num" w:pos="3061"/>
+        </w:tabs>
+        <w:ind w:left="3061" w:hanging="340"/>
+      </w:pPr>
+      <w:rPr>
+        <w:rFonts w:ascii="9999999" w:hAnsi="9999999"/>
+      </w:rPr>
+    </w:lvl>
+  </w:abstractNum>
+  <w:abstractNum w:abstractNumId="19" w15:restartNumberingAfterBreak="0">
     <w:nsid w:val="52E0207B"/>
     <w:multiLevelType w:val="multilevel"/>
     <w:tmpl w:val="7624D0CE"/>
@@ -4267,7 +5234,29 @@
       </w:rPr>
     </w:lvl>
   </w:abstractNum>
-  <w:abstractNum w:abstractNumId="17" w15:restartNumberingAfterBreak="0">
+  <w:abstractNum w:abstractNumId="20" w15:restartNumberingAfterBreak="0">
+    <w:nsid w:val="530F3BAF"/>
+    <w:multiLevelType w:val="singleLevel"/>
+    <w:tmpl w:val="02DAD4AC"/>
+    <w:lvl w:ilvl="0">
+      <w:start w:val="1"/>
+      <w:numFmt w:val="bullet"/>
+      <w:lvlText w:val="•"/>
+      <w:lvlJc w:val="left"/>
+      <w:pPr>
+        <w:tabs>
+          <w:tab w:val="num" w:pos="340"/>
+        </w:tabs>
+        <w:ind w:left="340" w:hanging="340"/>
+      </w:pPr>
+      <w:rPr>
+        <w:rFonts w:ascii="Arial" w:hAnsi="Arial" w:cs="Arial" w:hint="default"/>
+        <w:color w:val="auto"/>
+        <w:sz w:val="24"/>
+      </w:rPr>
+    </w:lvl>
+  </w:abstractNum>
+  <w:abstractNum w:abstractNumId="21" w15:restartNumberingAfterBreak="0">
     <w:nsid w:val="584F0CCB"/>
     <w:multiLevelType w:val="multilevel"/>
     <w:tmpl w:val="19DECE1E"/>
@@ -4416,7 +5405,7 @@
       </w:rPr>
     </w:lvl>
   </w:abstractNum>
-  <w:abstractNum w:abstractNumId="18" w15:restartNumberingAfterBreak="0">
+  <w:abstractNum w:abstractNumId="22" w15:restartNumberingAfterBreak="0">
     <w:nsid w:val="5A1C1BF8"/>
     <w:multiLevelType w:val="multilevel"/>
     <w:tmpl w:val="4904ACEE"/>
@@ -4565,7 +5554,7 @@
       </w:rPr>
     </w:lvl>
   </w:abstractNum>
-  <w:abstractNum w:abstractNumId="19" w15:restartNumberingAfterBreak="0">
+  <w:abstractNum w:abstractNumId="23" w15:restartNumberingAfterBreak="0">
     <w:nsid w:val="609B613A"/>
     <w:multiLevelType w:val="multilevel"/>
     <w:tmpl w:val="51B85CE0"/>
@@ -4678,7 +5667,128 @@
       </w:pPr>
     </w:lvl>
   </w:abstractNum>
-  <w:abstractNum w:abstractNumId="20" w15:restartNumberingAfterBreak="0">
+  <w:abstractNum w:abstractNumId="24" w15:restartNumberingAfterBreak="0">
+    <w:nsid w:val="6563458F"/>
+    <w:multiLevelType w:val="multilevel"/>
+    <w:tmpl w:val="8D5A3090"/>
+    <w:lvl w:ilvl="0">
+      <w:start w:val="1"/>
+      <w:numFmt w:val="decimal"/>
+      <w:lvlText w:val="%1."/>
+      <w:lvlJc w:val="left"/>
+      <w:pPr>
+        <w:tabs>
+          <w:tab w:val="num" w:pos="720"/>
+        </w:tabs>
+        <w:ind w:left="720" w:hanging="360"/>
+      </w:pPr>
+    </w:lvl>
+    <w:lvl w:ilvl="1">
+      <w:start w:val="1"/>
+      <w:numFmt w:val="bullet"/>
+      <w:lvlText w:val="o"/>
+      <w:lvlJc w:val="left"/>
+      <w:pPr>
+        <w:tabs>
+          <w:tab w:val="num" w:pos="1440"/>
+        </w:tabs>
+        <w:ind w:left="1440" w:hanging="360"/>
+      </w:pPr>
+      <w:rPr>
+        <w:rFonts w:ascii="Courier New" w:hAnsi="Courier New" w:hint="default"/>
+        <w:sz w:val="20"/>
+      </w:rPr>
+    </w:lvl>
+    <w:lvl w:ilvl="2">
+      <w:start w:val="1"/>
+      <w:numFmt w:val="bullet"/>
+      <w:lvlText w:val=""/>
+      <w:lvlJc w:val="left"/>
+      <w:pPr>
+        <w:tabs>
+          <w:tab w:val="num" w:pos="2160"/>
+        </w:tabs>
+        <w:ind w:left="2160" w:hanging="360"/>
+      </w:pPr>
+      <w:rPr>
+        <w:rFonts w:ascii="Wingdings" w:hAnsi="Wingdings" w:hint="default"/>
+        <w:sz w:val="20"/>
+      </w:rPr>
+    </w:lvl>
+    <w:lvl w:ilvl="3" w:tentative="1">
+      <w:start w:val="1"/>
+      <w:numFmt w:val="decimal"/>
+      <w:lvlText w:val="%4."/>
+      <w:lvlJc w:val="left"/>
+      <w:pPr>
+        <w:tabs>
+          <w:tab w:val="num" w:pos="2880"/>
+        </w:tabs>
+        <w:ind w:left="2880" w:hanging="360"/>
+      </w:pPr>
+    </w:lvl>
+    <w:lvl w:ilvl="4" w:tentative="1">
+      <w:start w:val="1"/>
+      <w:numFmt w:val="decimal"/>
+      <w:lvlText w:val="%5."/>
+      <w:lvlJc w:val="left"/>
+      <w:pPr>
+        <w:tabs>
+          <w:tab w:val="num" w:pos="3600"/>
+        </w:tabs>
+        <w:ind w:left="3600" w:hanging="360"/>
+      </w:pPr>
+    </w:lvl>
+    <w:lvl w:ilvl="5" w:tentative="1">
+      <w:start w:val="1"/>
+      <w:numFmt w:val="decimal"/>
+      <w:lvlText w:val="%6."/>
+      <w:lvlJc w:val="left"/>
+      <w:pPr>
+        <w:tabs>
+          <w:tab w:val="num" w:pos="4320"/>
+        </w:tabs>
+        <w:ind w:left="4320" w:hanging="360"/>
+      </w:pPr>
+    </w:lvl>
+    <w:lvl w:ilvl="6" w:tentative="1">
+      <w:start w:val="1"/>
+      <w:numFmt w:val="decimal"/>
+      <w:lvlText w:val="%7."/>
+      <w:lvlJc w:val="left"/>
+      <w:pPr>
+        <w:tabs>
+          <w:tab w:val="num" w:pos="5040"/>
+        </w:tabs>
+        <w:ind w:left="5040" w:hanging="360"/>
+      </w:pPr>
+    </w:lvl>
+    <w:lvl w:ilvl="7" w:tentative="1">
+      <w:start w:val="1"/>
+      <w:numFmt w:val="decimal"/>
+      <w:lvlText w:val="%8."/>
+      <w:lvlJc w:val="left"/>
+      <w:pPr>
+        <w:tabs>
+          <w:tab w:val="num" w:pos="5760"/>
+        </w:tabs>
+        <w:ind w:left="5760" w:hanging="360"/>
+      </w:pPr>
+    </w:lvl>
+    <w:lvl w:ilvl="8" w:tentative="1">
+      <w:start w:val="1"/>
+      <w:numFmt w:val="decimal"/>
+      <w:lvlText w:val="%9."/>
+      <w:lvlJc w:val="left"/>
+      <w:pPr>
+        <w:tabs>
+          <w:tab w:val="num" w:pos="6480"/>
+        </w:tabs>
+        <w:ind w:left="6480" w:hanging="360"/>
+      </w:pPr>
+    </w:lvl>
+  </w:abstractNum>
+  <w:abstractNum w:abstractNumId="25" w15:restartNumberingAfterBreak="0">
     <w:nsid w:val="664115BD"/>
     <w:multiLevelType w:val="multilevel"/>
     <w:tmpl w:val="716CC8EA"/>
@@ -4827,7 +5937,7 @@
       </w:rPr>
     </w:lvl>
   </w:abstractNum>
-  <w:abstractNum w:abstractNumId="21" w15:restartNumberingAfterBreak="0">
+  <w:abstractNum w:abstractNumId="26" w15:restartNumberingAfterBreak="0">
     <w:nsid w:val="66AA4CBC"/>
     <w:multiLevelType w:val="multilevel"/>
     <w:tmpl w:val="358A6940"/>
@@ -4976,7 +6086,7 @@
       </w:rPr>
     </w:lvl>
   </w:abstractNum>
-  <w:abstractNum w:abstractNumId="22" w15:restartNumberingAfterBreak="0">
+  <w:abstractNum w:abstractNumId="27" w15:restartNumberingAfterBreak="0">
     <w:nsid w:val="683E6C93"/>
     <w:multiLevelType w:val="multilevel"/>
     <w:tmpl w:val="13FAA178"/>
@@ -5125,7 +6235,7 @@
       </w:rPr>
     </w:lvl>
   </w:abstractNum>
-  <w:abstractNum w:abstractNumId="23" w15:restartNumberingAfterBreak="0">
+  <w:abstractNum w:abstractNumId="28" w15:restartNumberingAfterBreak="0">
     <w:nsid w:val="6A2C6F91"/>
     <w:multiLevelType w:val="multilevel"/>
     <w:tmpl w:val="CB74BB50"/>
@@ -5274,7 +6384,7 @@
       </w:rPr>
     </w:lvl>
   </w:abstractNum>
-  <w:abstractNum w:abstractNumId="24" w15:restartNumberingAfterBreak="0">
+  <w:abstractNum w:abstractNumId="29" w15:restartNumberingAfterBreak="0">
     <w:nsid w:val="6BA32D8D"/>
     <w:multiLevelType w:val="multilevel"/>
     <w:tmpl w:val="844AA1B0"/>
@@ -5423,7 +6533,7 @@
       </w:rPr>
     </w:lvl>
   </w:abstractNum>
-  <w:abstractNum w:abstractNumId="25" w15:restartNumberingAfterBreak="0">
+  <w:abstractNum w:abstractNumId="30" w15:restartNumberingAfterBreak="0">
     <w:nsid w:val="73097855"/>
     <w:multiLevelType w:val="multilevel"/>
     <w:tmpl w:val="5210C3C0"/>
@@ -5572,7 +6682,29 @@
       </w:rPr>
     </w:lvl>
   </w:abstractNum>
-  <w:abstractNum w:abstractNumId="26" w15:restartNumberingAfterBreak="0">
+  <w:abstractNum w:abstractNumId="31" w15:restartNumberingAfterBreak="0">
+    <w:nsid w:val="7981261A"/>
+    <w:multiLevelType w:val="singleLevel"/>
+    <w:tmpl w:val="16622656"/>
+    <w:lvl w:ilvl="0">
+      <w:start w:val="1"/>
+      <w:numFmt w:val="bullet"/>
+      <w:lvlText w:val="•"/>
+      <w:lvlJc w:val="left"/>
+      <w:pPr>
+        <w:tabs>
+          <w:tab w:val="num" w:pos="340"/>
+        </w:tabs>
+        <w:ind w:left="340" w:hanging="340"/>
+      </w:pPr>
+      <w:rPr>
+        <w:rFonts w:ascii="Arial" w:hAnsi="Arial" w:cs="Arial" w:hint="default"/>
+        <w:color w:val="auto"/>
+        <w:sz w:val="24"/>
+      </w:rPr>
+    </w:lvl>
+  </w:abstractNum>
+  <w:abstractNum w:abstractNumId="32" w15:restartNumberingAfterBreak="0">
     <w:nsid w:val="7D9925F8"/>
     <w:multiLevelType w:val="multilevel"/>
     <w:tmpl w:val="A88A2F2C"/>
@@ -5721,7 +6853,7 @@
       </w:rPr>
     </w:lvl>
   </w:abstractNum>
-  <w:abstractNum w:abstractNumId="27" w15:restartNumberingAfterBreak="0">
+  <w:abstractNum w:abstractNumId="33" w15:restartNumberingAfterBreak="0">
     <w:nsid w:val="7E7F2B3C"/>
     <w:multiLevelType w:val="multilevel"/>
     <w:tmpl w:val="CF9AC616"/>
@@ -5874,85 +7006,103 @@
     <w:abstractNumId w:val="4"/>
   </w:num>
   <w:num w:numId="2" w16cid:durableId="311060860">
-    <w:abstractNumId w:val="21"/>
+    <w:abstractNumId w:val="26"/>
   </w:num>
   <w:num w:numId="3" w16cid:durableId="462234805">
     <w:abstractNumId w:val="5"/>
   </w:num>
   <w:num w:numId="4" w16cid:durableId="671419440">
-    <w:abstractNumId w:val="20"/>
+    <w:abstractNumId w:val="25"/>
   </w:num>
   <w:num w:numId="5" w16cid:durableId="1822850139">
-    <w:abstractNumId w:val="11"/>
+    <w:abstractNumId w:val="13"/>
   </w:num>
   <w:num w:numId="6" w16cid:durableId="1385716383">
     <w:abstractNumId w:val="6"/>
   </w:num>
   <w:num w:numId="7" w16cid:durableId="170490807">
-    <w:abstractNumId w:val="14"/>
+    <w:abstractNumId w:val="16"/>
   </w:num>
   <w:num w:numId="8" w16cid:durableId="757680496">
-    <w:abstractNumId w:val="24"/>
+    <w:abstractNumId w:val="29"/>
   </w:num>
   <w:num w:numId="9" w16cid:durableId="890919153">
-    <w:abstractNumId w:val="8"/>
+    <w:abstractNumId w:val="9"/>
   </w:num>
   <w:num w:numId="10" w16cid:durableId="215052752">
-    <w:abstractNumId w:val="15"/>
+    <w:abstractNumId w:val="17"/>
   </w:num>
   <w:num w:numId="11" w16cid:durableId="1950233111">
     <w:abstractNumId w:val="2"/>
   </w:num>
   <w:num w:numId="12" w16cid:durableId="341518378">
-    <w:abstractNumId w:val="22"/>
+    <w:abstractNumId w:val="27"/>
   </w:num>
   <w:num w:numId="13" w16cid:durableId="1673145382">
-    <w:abstractNumId w:val="7"/>
+    <w:abstractNumId w:val="8"/>
   </w:num>
   <w:num w:numId="14" w16cid:durableId="1312250055">
-    <w:abstractNumId w:val="23"/>
+    <w:abstractNumId w:val="28"/>
   </w:num>
   <w:num w:numId="15" w16cid:durableId="1696926146">
-    <w:abstractNumId w:val="18"/>
+    <w:abstractNumId w:val="22"/>
   </w:num>
   <w:num w:numId="16" w16cid:durableId="206918803">
     <w:abstractNumId w:val="1"/>
   </w:num>
   <w:num w:numId="17" w16cid:durableId="2139302490">
-    <w:abstractNumId w:val="16"/>
+    <w:abstractNumId w:val="19"/>
   </w:num>
   <w:num w:numId="18" w16cid:durableId="184253810">
     <w:abstractNumId w:val="0"/>
   </w:num>
   <w:num w:numId="19" w16cid:durableId="2146308920">
-    <w:abstractNumId w:val="17"/>
+    <w:abstractNumId w:val="21"/>
   </w:num>
   <w:num w:numId="20" w16cid:durableId="1681158257">
-    <w:abstractNumId w:val="27"/>
+    <w:abstractNumId w:val="33"/>
   </w:num>
   <w:num w:numId="21" w16cid:durableId="2036883403">
-    <w:abstractNumId w:val="26"/>
+    <w:abstractNumId w:val="32"/>
   </w:num>
   <w:num w:numId="22" w16cid:durableId="614026189">
-    <w:abstractNumId w:val="13"/>
+    <w:abstractNumId w:val="15"/>
   </w:num>
   <w:num w:numId="23" w16cid:durableId="1584801626">
+    <w:abstractNumId w:val="12"/>
+  </w:num>
+  <w:num w:numId="24" w16cid:durableId="202179010">
+    <w:abstractNumId w:val="30"/>
+  </w:num>
+  <w:num w:numId="25" w16cid:durableId="1794859813">
     <w:abstractNumId w:val="10"/>
   </w:num>
-  <w:num w:numId="24" w16cid:durableId="202179010">
-    <w:abstractNumId w:val="25"/>
-  </w:num>
-  <w:num w:numId="25" w16cid:durableId="1794859813">
-    <w:abstractNumId w:val="9"/>
-  </w:num>
   <w:num w:numId="26" w16cid:durableId="2041543981">
-    <w:abstractNumId w:val="12"/>
+    <w:abstractNumId w:val="14"/>
   </w:num>
   <w:num w:numId="27" w16cid:durableId="1620455652">
     <w:abstractNumId w:val="3"/>
   </w:num>
   <w:num w:numId="28" w16cid:durableId="1011034124">
-    <w:abstractNumId w:val="19"/>
+    <w:abstractNumId w:val="23"/>
+  </w:num>
+  <w:num w:numId="29" w16cid:durableId="1202672645">
+    <w:abstractNumId w:val="24"/>
+  </w:num>
+  <w:num w:numId="30" w16cid:durableId="1713580021">
+    <w:abstractNumId w:val="11"/>
+  </w:num>
+  <w:num w:numId="31" w16cid:durableId="15473785">
+    <w:abstractNumId w:val="7"/>
+  </w:num>
+  <w:num w:numId="32" w16cid:durableId="619457146">
+    <w:abstractNumId w:val="20"/>
+  </w:num>
+  <w:num w:numId="33" w16cid:durableId="456920571">
+    <w:abstractNumId w:val="31"/>
+  </w:num>
+  <w:num w:numId="34" w16cid:durableId="2132816600">
+    <w:abstractNumId w:val="18"/>
   </w:num>
 </w:numbering>
 </file>

</xml_diff>